<commit_message>
LP-3990 update to SA-02
</commit_message>
<xml_diff>
--- a/docx/SA.docx
+++ b/docx/SA.docx
@@ -185,7 +185,15 @@
         <w:pStyle w:val="BodyText"/>
       </w:pPr>
       <w:r>
-        <w:t xml:space="preserve">Security costs are included in either a specific Exhibit 300 or Exhibit 53 in order to provide adequate business case information for budget purposes. Security costs are represented across the life cycle in the business case (Exhibit 300) for major investments and (Exhibit 53) for non-major projects. Security costs are summarized and listed as a line item on the Exhibit 53 in the budget submitted to Treasury. Costs for providing security at the infrastructure level are contained in the business cases for infrastructure supporting computing platforms, desktop processing, the network environment, and web capability. Since the Exhibit 300 includes projections for multiple fiscal years, its intention is to identify and anticipate security resources required.</w:t>
+        <w:t xml:space="preserve">Security costs are included in Exhibit 53 in the Department’s on-line electronic Capital Planning and Investment Control system (eCPIC) in order to provide adequate business case information for budget purposes. Security costs are represented across the life cycle in the business case (Exhibit 300) for major investments and (Exhibit 53) for non-major projects - LINCS is a non-major project. Security costs are summarized and listed as a line item on the Exhibit 53 in the budget submitted to Treasury.</w:t>
+      </w:r>
+    </w:p>
+    <w:p>
+      <w:pPr>
+        <w:pStyle w:val="BodyText"/>
+      </w:pPr>
+      <w:r>
+        <w:t xml:space="preserve">Costs for providing security at the infrastructure level are contained in the business cases for infrastructure supporting computing platforms, desktop processing, the network environment, and web capability. Since the Exhibit 53 includes projections for multiple fiscal years, its intention is to identify and anticipate security resources required.</w:t>
       </w:r>
     </w:p>
     <w:p>

</xml_diff>